<commit_message>
q2 a* algorithm code
</commit_message>
<xml_diff>
--- a/Wet1/wet1_solutions.docx
+++ b/Wet1/wet1_solutions.docx
@@ -99,20 +99,26 @@
           <w:rPr>
             <w:rFonts w:ascii="Cambria Math" w:eastAsiaTheme="minorEastAsia" w:hAnsi="Cambria Math"/>
           </w:rPr>
-          <m:t>=</m:t>
-        </m:r>
-        <m:r>
-          <w:rPr>
-            <w:rFonts w:ascii="Cambria Math" w:eastAsiaTheme="minorEastAsia" w:hAnsi="Cambria Math"/>
-          </w:rPr>
-          <m:t>181440</m:t>
+          <m:t>=181440</m:t>
         </m:r>
       </m:oMath>
       <w:r>
         <w:rPr>
           <w:rFonts w:eastAsiaTheme="minorEastAsia"/>
         </w:rPr>
-        <w:t>. This number is too big to run minimization of all the states in each iteration. Instead, we will not save all the states but only the nodes we reach to and it’s neighbors (that are not already in the graph)</w:t>
+        <w:t xml:space="preserve">. This number is too big to run minimization of all the states in each iteration. Instead, we will not save all the states but only the nodes we reach to and </w:t>
+      </w:r>
+      <w:r>
+        <w:rPr>
+          <w:rFonts w:eastAsiaTheme="minorEastAsia"/>
+        </w:rPr>
+        <w:t>its</w:t>
+      </w:r>
+      <w:r>
+        <w:rPr>
+          <w:rFonts w:eastAsiaTheme="minorEastAsia"/>
+        </w:rPr>
+        <w:t xml:space="preserve"> neighbors (that are not already in the graph)</w:t>
       </w:r>
     </w:p>
     <w:p>
@@ -130,6 +136,267 @@
         <w:t>CODE</w:t>
       </w:r>
     </w:p>
+    <w:p>
+      <w:pPr>
+        <w:rPr>
+          <w:u w:val="single"/>
+        </w:rPr>
+      </w:pPr>
+      <w:r>
+        <w:rPr>
+          <w:u w:val="single"/>
+        </w:rPr>
+        <w:t xml:space="preserve">Solving 8-Puzzle with </w:t>
+      </w:r>
+      <w:r>
+        <w:rPr>
+          <w:rFonts w:hint="cs"/>
+          <w:u w:val="single"/>
+        </w:rPr>
+        <w:t>A</w:t>
+      </w:r>
+      <w:r>
+        <w:rPr>
+          <w:rFonts w:hint="cs"/>
+          <w:u w:val="single"/>
+          <w:rtl/>
+        </w:rPr>
+        <w:t>*</w:t>
+      </w:r>
+      <w:r>
+        <w:rPr>
+          <w:u w:val="single"/>
+        </w:rPr>
+        <w:t xml:space="preserve"> </w:t>
+      </w:r>
+      <w:r>
+        <w:rPr>
+          <w:u w:val="single"/>
+        </w:rPr>
+        <w:t>Algorithm</w:t>
+      </w:r>
+    </w:p>
+    <w:p>
+      <w:pPr>
+        <w:pStyle w:val="ListParagraph"/>
+        <w:numPr>
+          <w:ilvl w:val="0"/>
+          <w:numId w:val="3"/>
+        </w:numPr>
+      </w:pPr>
+      <w:r>
+        <w:rPr>
+          <w:rFonts w:hint="cs"/>
+          <w:rtl/>
+        </w:rPr>
+        <w:t>גשג</w:t>
+      </w:r>
+    </w:p>
+    <w:p>
+      <w:pPr>
+        <w:pStyle w:val="ListParagraph"/>
+        <w:numPr>
+          <w:ilvl w:val="0"/>
+          <w:numId w:val="3"/>
+        </w:numPr>
+      </w:pPr>
+      <w:r>
+        <w:t>CODE</w:t>
+      </w:r>
+    </w:p>
+    <w:p>
+      <w:pPr>
+        <w:pStyle w:val="ListParagraph"/>
+        <w:numPr>
+          <w:ilvl w:val="0"/>
+          <w:numId w:val="3"/>
+        </w:numPr>
+      </w:pPr>
+      <w:r>
+        <w:t>The heuristic function matters</w:t>
+      </w:r>
+    </w:p>
+    <w:p>
+      <w:pPr>
+        <w:pStyle w:val="ListParagraph"/>
+        <w:numPr>
+          <w:ilvl w:val="0"/>
+          <w:numId w:val="3"/>
+        </w:numPr>
+      </w:pPr>
+      <w:r>
+        <w:t xml:space="preserve">The </w:t>
+      </w:r>
+      <w:r>
+        <w:t>following</w:t>
+      </w:r>
+      <w:r>
+        <w:t xml:space="preserve"> eight-puzzle instance take </w:t>
+      </w:r>
+      <w:r>
+        <w:t xml:space="preserve">27 </w:t>
+      </w:r>
+      <w:r>
+        <w:t>moves to solve:</w:t>
+      </w:r>
+    </w:p>
+    <w:p>
+      <w:pPr>
+        <w:jc w:val="center"/>
+        <w:rPr>
+          <w:rFonts w:eastAsiaTheme="minorEastAsia"/>
+        </w:rPr>
+      </w:pPr>
+      <m:oMathPara>
+        <m:oMathParaPr>
+          <m:jc m:val="center"/>
+        </m:oMathParaPr>
+        <m:oMath>
+          <m:m>
+            <m:mPr>
+              <m:mcs>
+                <m:mc>
+                  <m:mcPr>
+                    <m:count m:val="3"/>
+                    <m:mcJc m:val="center"/>
+                  </m:mcPr>
+                </m:mc>
+              </m:mcs>
+              <m:ctrlPr>
+                <w:rPr>
+                  <w:rFonts w:ascii="Cambria Math" w:hAnsi="Cambria Math"/>
+                  <w:i/>
+                </w:rPr>
+              </m:ctrlPr>
+            </m:mPr>
+            <m:mr>
+              <m:e>
+                <m:r>
+                  <w:rPr>
+                    <w:rFonts w:ascii="Cambria Math" w:hAnsi="Cambria Math"/>
+                  </w:rPr>
+                  <m:t>8</m:t>
+                </m:r>
+              </m:e>
+              <m:e>
+                <m:r>
+                  <w:rPr>
+                    <w:rFonts w:ascii="Cambria Math" w:hAnsi="Cambria Math"/>
+                  </w:rPr>
+                  <m:t>6</m:t>
+                </m:r>
+              </m:e>
+              <m:e>
+                <m:r>
+                  <w:rPr>
+                    <w:rFonts w:ascii="Cambria Math" w:hAnsi="Cambria Math"/>
+                  </w:rPr>
+                  <m:t>7</m:t>
+                </m:r>
+              </m:e>
+            </m:mr>
+            <m:mr>
+              <m:e>
+                <m:r>
+                  <w:rPr>
+                    <w:rFonts w:ascii="Cambria Math" w:hAnsi="Cambria Math"/>
+                  </w:rPr>
+                  <m:t>2</m:t>
+                </m:r>
+              </m:e>
+              <m:e>
+                <m:r>
+                  <w:rPr>
+                    <w:rFonts w:ascii="Cambria Math" w:hAnsi="Cambria Math"/>
+                  </w:rPr>
+                  <m:t>5</m:t>
+                </m:r>
+              </m:e>
+              <m:e>
+                <m:r>
+                  <w:rPr>
+                    <w:rFonts w:ascii="Cambria Math" w:hAnsi="Cambria Math"/>
+                  </w:rPr>
+                  <m:t>4</m:t>
+                </m:r>
+              </m:e>
+            </m:mr>
+            <m:mr>
+              <m:e>
+                <m:r>
+                  <w:rPr>
+                    <w:rFonts w:ascii="Cambria Math" w:hAnsi="Cambria Math"/>
+                  </w:rPr>
+                  <m:t>3</m:t>
+                </m:r>
+              </m:e>
+              <m:e>
+                <m:r>
+                  <w:rPr>
+                    <w:rFonts w:ascii="Cambria Math" w:hAnsi="Cambria Math"/>
+                  </w:rPr>
+                  <m:t>-</m:t>
+                </m:r>
+              </m:e>
+              <m:e>
+                <m:r>
+                  <w:rPr>
+                    <w:rFonts w:ascii="Cambria Math" w:hAnsi="Cambria Math"/>
+                  </w:rPr>
+                  <m:t>1</m:t>
+                </m:r>
+              </m:e>
+            </m:mr>
+          </m:m>
+        </m:oMath>
+      </m:oMathPara>
+    </w:p>
+    <w:p>
+      <w:pPr>
+        <w:rPr>
+          <w:rFonts w:eastAsiaTheme="minorEastAsia"/>
+        </w:rPr>
+      </w:pPr>
+      <w:r>
+        <w:rPr>
+          <w:rFonts w:eastAsiaTheme="minorEastAsia"/>
+        </w:rPr>
+        <w:tab/>
+        <w:t>Dijkstra algorithm took:</w:t>
+      </w:r>
+      <w:r>
+        <w:rPr>
+          <w:rFonts w:eastAsiaTheme="minorEastAsia"/>
+        </w:rPr>
+        <w:t xml:space="preserve"> 25.78 seconds to complete and it visited 176184 states</w:t>
+      </w:r>
+      <w:r>
+        <w:rPr>
+          <w:rFonts w:eastAsiaTheme="minorEastAsia"/>
+        </w:rPr>
+        <w:br/>
+      </w:r>
+      <w:r>
+        <w:rPr>
+          <w:rFonts w:eastAsiaTheme="minorEastAsia"/>
+        </w:rPr>
+        <w:tab/>
+        <w:t>A* algorithm took 0.37 seconds and it visited 2194 states</w:t>
+      </w:r>
+    </w:p>
+    <w:p>
+      <w:pPr>
+        <w:pStyle w:val="ListParagraph"/>
+        <w:numPr>
+          <w:ilvl w:val="0"/>
+          <w:numId w:val="3"/>
+        </w:numPr>
+      </w:pPr>
+      <w:r>
+        <w:t>Heuristic function analysis</w:t>
+      </w:r>
+    </w:p>
+    <w:p/>
     <w:sectPr>
       <w:pgSz w:w="12240" w:h="15840"/>
       <w:pgMar w:top="1440" w:right="1800" w:bottom="1440" w:left="1800" w:header="720" w:footer="720" w:gutter="0"/>
@@ -232,6 +499,95 @@
     </w:lvl>
   </w:abstractNum>
   <w:abstractNum w:abstractNumId="1" w15:restartNumberingAfterBreak="0">
+    <w:nsid w:val="53BD42CC"/>
+    <w:multiLevelType w:val="hybridMultilevel"/>
+    <w:tmpl w:val="AA32D7D0"/>
+    <w:lvl w:ilvl="0" w:tplc="3E38544E">
+      <w:start w:val="1"/>
+      <w:numFmt w:val="decimal"/>
+      <w:lvlText w:val="%1."/>
+      <w:lvlJc w:val="left"/>
+      <w:pPr>
+        <w:ind w:left="720" w:hanging="360"/>
+      </w:pPr>
+      <w:rPr>
+        <w:rFonts w:hint="default"/>
+      </w:rPr>
+    </w:lvl>
+    <w:lvl w:ilvl="1" w:tplc="04090019" w:tentative="1">
+      <w:start w:val="1"/>
+      <w:numFmt w:val="lowerLetter"/>
+      <w:lvlText w:val="%2."/>
+      <w:lvlJc w:val="left"/>
+      <w:pPr>
+        <w:ind w:left="1440" w:hanging="360"/>
+      </w:pPr>
+    </w:lvl>
+    <w:lvl w:ilvl="2" w:tplc="0409001B" w:tentative="1">
+      <w:start w:val="1"/>
+      <w:numFmt w:val="lowerRoman"/>
+      <w:lvlText w:val="%3."/>
+      <w:lvlJc w:val="right"/>
+      <w:pPr>
+        <w:ind w:left="2160" w:hanging="180"/>
+      </w:pPr>
+    </w:lvl>
+    <w:lvl w:ilvl="3" w:tplc="0409000F" w:tentative="1">
+      <w:start w:val="1"/>
+      <w:numFmt w:val="decimal"/>
+      <w:lvlText w:val="%4."/>
+      <w:lvlJc w:val="left"/>
+      <w:pPr>
+        <w:ind w:left="2880" w:hanging="360"/>
+      </w:pPr>
+    </w:lvl>
+    <w:lvl w:ilvl="4" w:tplc="04090019" w:tentative="1">
+      <w:start w:val="1"/>
+      <w:numFmt w:val="lowerLetter"/>
+      <w:lvlText w:val="%5."/>
+      <w:lvlJc w:val="left"/>
+      <w:pPr>
+        <w:ind w:left="3600" w:hanging="360"/>
+      </w:pPr>
+    </w:lvl>
+    <w:lvl w:ilvl="5" w:tplc="0409001B" w:tentative="1">
+      <w:start w:val="1"/>
+      <w:numFmt w:val="lowerRoman"/>
+      <w:lvlText w:val="%6."/>
+      <w:lvlJc w:val="right"/>
+      <w:pPr>
+        <w:ind w:left="4320" w:hanging="180"/>
+      </w:pPr>
+    </w:lvl>
+    <w:lvl w:ilvl="6" w:tplc="0409000F" w:tentative="1">
+      <w:start w:val="1"/>
+      <w:numFmt w:val="decimal"/>
+      <w:lvlText w:val="%7."/>
+      <w:lvlJc w:val="left"/>
+      <w:pPr>
+        <w:ind w:left="5040" w:hanging="360"/>
+      </w:pPr>
+    </w:lvl>
+    <w:lvl w:ilvl="7" w:tplc="04090019" w:tentative="1">
+      <w:start w:val="1"/>
+      <w:numFmt w:val="lowerLetter"/>
+      <w:lvlText w:val="%8."/>
+      <w:lvlJc w:val="left"/>
+      <w:pPr>
+        <w:ind w:left="5760" w:hanging="360"/>
+      </w:pPr>
+    </w:lvl>
+    <w:lvl w:ilvl="8" w:tplc="0409001B" w:tentative="1">
+      <w:start w:val="1"/>
+      <w:numFmt w:val="lowerRoman"/>
+      <w:lvlText w:val="%9."/>
+      <w:lvlJc w:val="right"/>
+      <w:pPr>
+        <w:ind w:left="6480" w:hanging="180"/>
+      </w:pPr>
+    </w:lvl>
+  </w:abstractNum>
+  <w:abstractNum w:abstractNumId="2" w15:restartNumberingAfterBreak="0">
     <w:nsid w:val="66C026F3"/>
     <w:multiLevelType w:val="hybridMultilevel"/>
     <w:tmpl w:val="3F449802"/>
@@ -321,10 +677,13 @@
     </w:lvl>
   </w:abstractNum>
   <w:num w:numId="1" w16cid:durableId="2102872155">
-    <w:abstractNumId w:val="1"/>
+    <w:abstractNumId w:val="2"/>
   </w:num>
   <w:num w:numId="2" w16cid:durableId="1446924305">
     <w:abstractNumId w:val="0"/>
+  </w:num>
+  <w:num w:numId="3" w16cid:durableId="697774850">
+    <w:abstractNumId w:val="1"/>
   </w:num>
 </w:numbering>
 </file>
@@ -727,6 +1086,7 @@
   <w:style w:type="paragraph" w:default="1" w:styleId="Normal">
     <w:name w:val="Normal"/>
     <w:qFormat/>
+    <w:rsid w:val="009F53B4"/>
   </w:style>
   <w:style w:type="character" w:default="1" w:styleId="DefaultParagraphFont">
     <w:name w:val="Default Paragraph Font"/>

</xml_diff>

<commit_message>
adding num of incorrect tiles heuristic
</commit_message>
<xml_diff>
--- a/Wet1/wet1_solutions.docx
+++ b/Wet1/wet1_solutions.docx
@@ -185,12 +185,312 @@
         </w:numPr>
       </w:pPr>
       <w:r>
-        <w:rPr>
-          <w:rFonts w:hint="cs"/>
-          <w:rtl/>
-        </w:rPr>
-        <w:t>גשג</w:t>
-      </w:r>
+        <w:t xml:space="preserve">The admissible heuristic we will use for the 8-Puzzle will be </w:t>
+      </w:r>
+    </w:p>
+    <w:p>
+      <w:pPr>
+        <w:pStyle w:val="ListParagraph"/>
+        <w:ind w:left="1440"/>
+        <w:rPr>
+          <w:rFonts w:eastAsiaTheme="minorEastAsia"/>
+        </w:rPr>
+      </w:pPr>
+      <m:oMathPara>
+        <m:oMathParaPr>
+          <m:jc m:val="center"/>
+        </m:oMathParaPr>
+        <m:oMath>
+          <m:r>
+            <w:rPr>
+              <w:rFonts w:ascii="Cambria Math" w:hAnsi="Cambria Math"/>
+            </w:rPr>
+            <m:t>h</m:t>
+          </m:r>
+          <m:d>
+            <m:dPr>
+              <m:begChr m:val="["/>
+              <m:endChr m:val="]"/>
+              <m:ctrlPr>
+                <w:rPr>
+                  <w:rFonts w:ascii="Cambria Math" w:hAnsi="Cambria Math"/>
+                  <w:i/>
+                </w:rPr>
+              </m:ctrlPr>
+            </m:dPr>
+            <m:e>
+              <m:r>
+                <w:rPr>
+                  <w:rFonts w:ascii="Cambria Math" w:hAnsi="Cambria Math"/>
+                </w:rPr>
+                <m:t>v</m:t>
+              </m:r>
+            </m:e>
+          </m:d>
+          <m:r>
+            <w:rPr>
+              <w:rFonts w:ascii="Cambria Math" w:hAnsi="Cambria Math"/>
+            </w:rPr>
+            <m:t>=MD</m:t>
+          </m:r>
+          <m:d>
+            <m:dPr>
+              <m:ctrlPr>
+                <w:rPr>
+                  <w:rFonts w:ascii="Cambria Math" w:hAnsi="Cambria Math"/>
+                  <w:i/>
+                </w:rPr>
+              </m:ctrlPr>
+            </m:dPr>
+            <m:e>
+              <m:sSub>
+                <m:sSubPr>
+                  <m:ctrlPr>
+                    <w:rPr>
+                      <w:rFonts w:ascii="Cambria Math" w:hAnsi="Cambria Math"/>
+                      <w:i/>
+                    </w:rPr>
+                  </m:ctrlPr>
+                </m:sSubPr>
+                <m:e>
+                  <m:r>
+                    <w:rPr>
+                      <w:rFonts w:ascii="Cambria Math" w:hAnsi="Cambria Math"/>
+                    </w:rPr>
+                    <m:t>v</m:t>
+                  </m:r>
+                </m:e>
+                <m:sub>
+                  <m:r>
+                    <w:rPr>
+                      <w:rFonts w:ascii="Cambria Math" w:hAnsi="Cambria Math"/>
+                    </w:rPr>
+                    <m:t>x</m:t>
+                  </m:r>
+                </m:sub>
+              </m:sSub>
+              <m:r>
+                <w:rPr>
+                  <w:rFonts w:ascii="Cambria Math" w:hAnsi="Cambria Math"/>
+                </w:rPr>
+                <m:t>,</m:t>
+              </m:r>
+              <m:sSub>
+                <m:sSubPr>
+                  <m:ctrlPr>
+                    <w:rPr>
+                      <w:rFonts w:ascii="Cambria Math" w:hAnsi="Cambria Math"/>
+                      <w:i/>
+                    </w:rPr>
+                  </m:ctrlPr>
+                </m:sSubPr>
+                <m:e>
+                  <m:r>
+                    <w:rPr>
+                      <w:rFonts w:ascii="Cambria Math" w:hAnsi="Cambria Math"/>
+                    </w:rPr>
+                    <m:t>t</m:t>
+                  </m:r>
+                </m:e>
+                <m:sub>
+                  <m:r>
+                    <w:rPr>
+                      <w:rFonts w:ascii="Cambria Math" w:hAnsi="Cambria Math"/>
+                    </w:rPr>
+                    <m:t>x</m:t>
+                  </m:r>
+                </m:sub>
+              </m:sSub>
+            </m:e>
+          </m:d>
+          <m:r>
+            <w:rPr>
+              <w:rFonts w:ascii="Cambria Math" w:hAnsi="Cambria Math"/>
+            </w:rPr>
+            <m:t>+</m:t>
+          </m:r>
+          <m:r>
+            <w:rPr>
+              <w:rFonts w:ascii="Cambria Math" w:hAnsi="Cambria Math"/>
+            </w:rPr>
+            <m:t>MD</m:t>
+          </m:r>
+          <m:d>
+            <m:dPr>
+              <m:ctrlPr>
+                <w:rPr>
+                  <w:rFonts w:ascii="Cambria Math" w:hAnsi="Cambria Math"/>
+                  <w:i/>
+                </w:rPr>
+              </m:ctrlPr>
+            </m:dPr>
+            <m:e>
+              <m:sSub>
+                <m:sSubPr>
+                  <m:ctrlPr>
+                    <w:rPr>
+                      <w:rFonts w:ascii="Cambria Math" w:hAnsi="Cambria Math"/>
+                      <w:i/>
+                    </w:rPr>
+                  </m:ctrlPr>
+                </m:sSubPr>
+                <m:e>
+                  <m:r>
+                    <w:rPr>
+                      <w:rFonts w:ascii="Cambria Math" w:hAnsi="Cambria Math"/>
+                    </w:rPr>
+                    <m:t>v</m:t>
+                  </m:r>
+                </m:e>
+                <m:sub>
+                  <m:r>
+                    <w:rPr>
+                      <w:rFonts w:ascii="Cambria Math" w:hAnsi="Cambria Math"/>
+                    </w:rPr>
+                    <m:t>t</m:t>
+                  </m:r>
+                </m:sub>
+              </m:sSub>
+              <m:r>
+                <w:rPr>
+                  <w:rFonts w:ascii="Cambria Math" w:hAnsi="Cambria Math"/>
+                </w:rPr>
+                <m:t>,</m:t>
+              </m:r>
+              <m:sSub>
+                <m:sSubPr>
+                  <m:ctrlPr>
+                    <w:rPr>
+                      <w:rFonts w:ascii="Cambria Math" w:hAnsi="Cambria Math"/>
+                      <w:i/>
+                    </w:rPr>
+                  </m:ctrlPr>
+                </m:sSubPr>
+                <m:e>
+                  <m:r>
+                    <w:rPr>
+                      <w:rFonts w:ascii="Cambria Math" w:hAnsi="Cambria Math"/>
+                    </w:rPr>
+                    <m:t>t</m:t>
+                  </m:r>
+                </m:e>
+                <m:sub>
+                  <m:r>
+                    <w:rPr>
+                      <w:rFonts w:ascii="Cambria Math" w:hAnsi="Cambria Math"/>
+                    </w:rPr>
+                    <m:t>y</m:t>
+                  </m:r>
+                </m:sub>
+              </m:sSub>
+            </m:e>
+          </m:d>
+        </m:oMath>
+      </m:oMathPara>
+    </w:p>
+    <w:p>
+      <w:pPr>
+        <w:ind w:left="720"/>
+      </w:pPr>
+      <w:r>
+        <w:t xml:space="preserve">when we sum over all tiles </w:t>
+      </w:r>
+      <w:proofErr w:type="spellStart"/>
+      <w:r>
+        <w:t>x,y</w:t>
+      </w:r>
+      <w:proofErr w:type="spellEnd"/>
+      <w:r>
+        <w:t xml:space="preserve"> current position vs </w:t>
+      </w:r>
+      <w:proofErr w:type="spellStart"/>
+      <w:r>
+        <w:t>x,y</w:t>
+      </w:r>
+      <w:proofErr w:type="spellEnd"/>
+      <w:r>
+        <w:t xml:space="preserve"> end position. This heuristic is admissible (</w:t>
+      </w:r>
+      <m:oMath>
+        <m:r>
+          <w:rPr>
+            <w:rFonts w:ascii="Cambria Math" w:hAnsi="Cambria Math"/>
+          </w:rPr>
+          <m:t>h</m:t>
+        </m:r>
+        <m:d>
+          <m:dPr>
+            <m:begChr m:val="["/>
+            <m:endChr m:val="]"/>
+            <m:ctrlPr>
+              <w:rPr>
+                <w:rFonts w:ascii="Cambria Math" w:hAnsi="Cambria Math"/>
+                <w:i/>
+              </w:rPr>
+            </m:ctrlPr>
+          </m:dPr>
+          <m:e>
+            <m:r>
+              <w:rPr>
+                <w:rFonts w:ascii="Cambria Math" w:hAnsi="Cambria Math"/>
+              </w:rPr>
+              <m:t>v</m:t>
+            </m:r>
+          </m:e>
+        </m:d>
+        <m:r>
+          <w:rPr>
+            <w:rFonts w:ascii="Cambria Math" w:hAnsi="Cambria Math"/>
+          </w:rPr>
+          <m:t>&lt;d[u,t])</m:t>
+        </m:r>
+      </m:oMath>
+      <w:r>
+        <w:rPr>
+          <w:rFonts w:eastAsiaTheme="minorEastAsia"/>
+        </w:rPr>
+        <w:t xml:space="preserve"> because at each action only one of the digits is moved by a distance of ‘1’ to the </w:t>
+      </w:r>
+      <w:r>
+        <w:t>x or y direction</w:t>
+      </w:r>
+      <w:r>
+        <w:t xml:space="preserve">. The shortest path possible is If we could move each digit directly to the end position and we would get </w:t>
+      </w:r>
+      <m:oMath>
+        <m:r>
+          <w:rPr>
+            <w:rFonts w:ascii="Cambria Math" w:hAnsi="Cambria Math"/>
+          </w:rPr>
+          <m:t>h</m:t>
+        </m:r>
+        <m:d>
+          <m:dPr>
+            <m:begChr m:val="["/>
+            <m:endChr m:val="]"/>
+            <m:ctrlPr>
+              <w:rPr>
+                <w:rFonts w:ascii="Cambria Math" w:hAnsi="Cambria Math"/>
+                <w:i/>
+              </w:rPr>
+            </m:ctrlPr>
+          </m:dPr>
+          <m:e>
+            <m:r>
+              <w:rPr>
+                <w:rFonts w:ascii="Cambria Math" w:hAnsi="Cambria Math"/>
+              </w:rPr>
+              <m:t>v</m:t>
+            </m:r>
+          </m:e>
+        </m:d>
+        <m:r>
+          <w:rPr>
+            <w:rFonts w:ascii="Cambria Math" w:hAnsi="Cambria Math"/>
+          </w:rPr>
+          <m:t>=d[u,t]</m:t>
+        </m:r>
+      </m:oMath>
     </w:p>
     <w:p>
       <w:pPr>
@@ -213,7 +513,127 @@
         </w:numPr>
       </w:pPr>
       <w:r>
-        <w:t>The heuristic function matters</w:t>
+        <w:t xml:space="preserve">This heuristic is admissible also and we can know that from the fact that if a tile is not in the correct place than </w:t>
+      </w:r>
+      <w:r>
+        <w:t xml:space="preserve">the value of this function will be 1 and the value of the admissible heuristic we used before will be greater of equal to 1 so </w:t>
+      </w:r>
+      <m:oMath>
+        <m:sSub>
+          <m:sSubPr>
+            <m:ctrlPr>
+              <w:rPr>
+                <w:rFonts w:ascii="Cambria Math" w:hAnsi="Cambria Math"/>
+                <w:i/>
+              </w:rPr>
+            </m:ctrlPr>
+          </m:sSubPr>
+          <m:e>
+            <m:r>
+              <w:rPr>
+                <w:rFonts w:ascii="Cambria Math" w:hAnsi="Cambria Math"/>
+              </w:rPr>
+              <m:t>h</m:t>
+            </m:r>
+          </m:e>
+          <m:sub>
+            <m:r>
+              <w:rPr>
+                <w:rFonts w:ascii="Cambria Math" w:hAnsi="Cambria Math"/>
+              </w:rPr>
+              <m:t>NC</m:t>
+            </m:r>
+          </m:sub>
+        </m:sSub>
+        <m:d>
+          <m:dPr>
+            <m:begChr m:val="["/>
+            <m:endChr m:val="]"/>
+            <m:ctrlPr>
+              <w:rPr>
+                <w:rFonts w:ascii="Cambria Math" w:hAnsi="Cambria Math"/>
+                <w:i/>
+              </w:rPr>
+            </m:ctrlPr>
+          </m:dPr>
+          <m:e>
+            <m:r>
+              <w:rPr>
+                <w:rFonts w:ascii="Cambria Math" w:hAnsi="Cambria Math"/>
+              </w:rPr>
+              <m:t>v</m:t>
+            </m:r>
+          </m:e>
+        </m:d>
+        <m:r>
+          <w:rPr>
+            <w:rFonts w:ascii="Cambria Math" w:hAnsi="Cambria Math"/>
+          </w:rPr>
+          <m:t>≤</m:t>
+        </m:r>
+        <m:sSub>
+          <m:sSubPr>
+            <m:ctrlPr>
+              <w:rPr>
+                <w:rFonts w:ascii="Cambria Math" w:hAnsi="Cambria Math"/>
+                <w:i/>
+              </w:rPr>
+            </m:ctrlPr>
+          </m:sSubPr>
+          <m:e>
+            <m:r>
+              <w:rPr>
+                <w:rFonts w:ascii="Cambria Math" w:hAnsi="Cambria Math"/>
+              </w:rPr>
+              <m:t>h</m:t>
+            </m:r>
+          </m:e>
+          <m:sub>
+            <m:r>
+              <w:rPr>
+                <w:rFonts w:ascii="Cambria Math" w:hAnsi="Cambria Math"/>
+              </w:rPr>
+              <m:t>MD</m:t>
+            </m:r>
+          </m:sub>
+        </m:sSub>
+        <m:d>
+          <m:dPr>
+            <m:begChr m:val="["/>
+            <m:endChr m:val="]"/>
+            <m:ctrlPr>
+              <w:rPr>
+                <w:rFonts w:ascii="Cambria Math" w:hAnsi="Cambria Math"/>
+                <w:i/>
+              </w:rPr>
+            </m:ctrlPr>
+          </m:dPr>
+          <m:e>
+            <m:r>
+              <w:rPr>
+                <w:rFonts w:ascii="Cambria Math" w:hAnsi="Cambria Math"/>
+              </w:rPr>
+              <m:t>v</m:t>
+            </m:r>
+          </m:e>
+        </m:d>
+        <m:r>
+          <w:rPr>
+            <w:rFonts w:ascii="Cambria Math" w:hAnsi="Cambria Math"/>
+          </w:rPr>
+          <m:t>≤d[u,t]</m:t>
+        </m:r>
+      </m:oMath>
+    </w:p>
+    <w:p>
+      <w:pPr>
+        <w:pStyle w:val="ListParagraph"/>
+      </w:pPr>
+      <w:r>
+        <w:rPr>
+          <w:rFonts w:eastAsiaTheme="minorEastAsia"/>
+        </w:rPr>
+        <w:t>With this “num – incorrect” heuristic the algorithm visited x states, compared to Y with the MD heuristic</w:t>
       </w:r>
     </w:p>
     <w:p>

</xml_diff>

<commit_message>
revert to manhatten heuristic
</commit_message>
<xml_diff>
--- a/Wet1/wet1_solutions.docx
+++ b/Wet1/wet1_solutions.docx
@@ -633,7 +633,31 @@
         <w:rPr>
           <w:rFonts w:eastAsiaTheme="minorEastAsia"/>
         </w:rPr>
-        <w:t>With this “num – incorrect” heuristic the algorithm visited x states, compared to Y with the MD heuristic</w:t>
+        <w:t xml:space="preserve">With this “num – incorrect” heuristic the algorithm visited </w:t>
+      </w:r>
+      <w:r>
+        <w:rPr>
+          <w:rFonts w:eastAsiaTheme="minorEastAsia"/>
+        </w:rPr>
+        <w:t>1816</w:t>
+      </w:r>
+      <w:r>
+        <w:rPr>
+          <w:rFonts w:eastAsiaTheme="minorEastAsia"/>
+        </w:rPr>
+        <w:t xml:space="preserve"> states, compared to </w:t>
+      </w:r>
+      <w:r>
+        <w:rPr>
+          <w:rFonts w:eastAsiaTheme="minorEastAsia"/>
+        </w:rPr>
+        <w:t>218</w:t>
+      </w:r>
+      <w:r>
+        <w:rPr>
+          <w:rFonts w:eastAsiaTheme="minorEastAsia"/>
+        </w:rPr>
+        <w:t xml:space="preserve"> with the MD heuristic</w:t>
       </w:r>
     </w:p>
     <w:p>

</xml_diff>

<commit_message>
changing result to be current action pairs
</commit_message>
<xml_diff>
--- a/Wet1/wet1_solutions.docx
+++ b/Wet1/wet1_solutions.docx
@@ -307,13 +307,7 @@
             <w:rPr>
               <w:rFonts w:ascii="Cambria Math" w:hAnsi="Cambria Math"/>
             </w:rPr>
-            <m:t>+</m:t>
-          </m:r>
-          <m:r>
-            <w:rPr>
-              <w:rFonts w:ascii="Cambria Math" w:hAnsi="Cambria Math"/>
-            </w:rPr>
-            <m:t>MD</m:t>
+            <m:t>+MD</m:t>
           </m:r>
           <m:d>
             <m:dPr>
@@ -393,23 +387,7 @@
         <w:ind w:left="720"/>
       </w:pPr>
       <w:r>
-        <w:t xml:space="preserve">when we sum over all tiles </w:t>
-      </w:r>
-      <w:proofErr w:type="spellStart"/>
-      <w:r>
-        <w:t>x,y</w:t>
-      </w:r>
-      <w:proofErr w:type="spellEnd"/>
-      <w:r>
-        <w:t xml:space="preserve"> current position vs </w:t>
-      </w:r>
-      <w:proofErr w:type="spellStart"/>
-      <w:r>
-        <w:t>x,y</w:t>
-      </w:r>
-      <w:proofErr w:type="spellEnd"/>
-      <w:r>
-        <w:t xml:space="preserve"> end position. This heuristic is admissible (</w:t>
+        <w:t>when we sum over all tiles x,y current position vs x,y end position. This heuristic is admissible (</w:t>
       </w:r>
       <m:oMath>
         <m:r>
@@ -442,7 +420,19 @@
           <w:rPr>
             <w:rFonts w:ascii="Cambria Math" w:hAnsi="Cambria Math"/>
           </w:rPr>
-          <m:t>&lt;d[u,t])</m:t>
+          <m:t>&lt;d[</m:t>
+        </m:r>
+        <m:r>
+          <w:rPr>
+            <w:rFonts w:ascii="Cambria Math" w:hAnsi="Cambria Math"/>
+          </w:rPr>
+          <m:t>v</m:t>
+        </m:r>
+        <m:r>
+          <w:rPr>
+            <w:rFonts w:ascii="Cambria Math" w:hAnsi="Cambria Math"/>
+          </w:rPr>
+          <m:t>,t])</m:t>
         </m:r>
       </m:oMath>
       <w:r>
@@ -488,7 +478,19 @@
           <w:rPr>
             <w:rFonts w:ascii="Cambria Math" w:hAnsi="Cambria Math"/>
           </w:rPr>
-          <m:t>=d[u,t]</m:t>
+          <m:t>=d[</m:t>
+        </m:r>
+        <m:r>
+          <w:rPr>
+            <w:rFonts w:ascii="Cambria Math" w:hAnsi="Cambria Math"/>
+          </w:rPr>
+          <m:t>v</m:t>
+        </m:r>
+        <m:r>
+          <w:rPr>
+            <w:rFonts w:ascii="Cambria Math" w:hAnsi="Cambria Math"/>
+          </w:rPr>
+          <m:t>,t]</m:t>
         </m:r>
       </m:oMath>
     </w:p>
@@ -897,13 +899,7 @@
           <w:rPr>
             <w:rFonts w:ascii="Cambria Math" w:eastAsiaTheme="minorEastAsia" w:hAnsi="Cambria Math"/>
           </w:rPr>
-          <m:t xml:space="preserve">α=0 </m:t>
-        </m:r>
-        <m:r>
-          <w:rPr>
-            <w:rFonts w:ascii="Cambria Math" w:eastAsiaTheme="minorEastAsia" w:hAnsi="Cambria Math"/>
-          </w:rPr>
-          <m:t>number of states visited:30,242 time:4.83 seconds plan length 19</m:t>
+          <m:t>α=0 number of states visited:30,242 time:4.83 seconds plan length 19</m:t>
         </m:r>
       </m:oMath>
     </w:p>
@@ -939,21 +935,12 @@
           <w:rPr>
             <w:rFonts w:ascii="Cambria Math" w:eastAsiaTheme="minorEastAsia" w:hAnsi="Cambria Math"/>
           </w:rPr>
-          <m:t>α</m:t>
+          <m:t xml:space="preserve">α=6 same as infinity because number of states doesnt change with bigger α we get </m:t>
         </m:r>
         <m:r>
-          <w:rPr>
-            <w:rFonts w:ascii="Cambria Math" w:eastAsiaTheme="minorEastAsia" w:hAnsi="Cambria Math"/>
-          </w:rPr>
-          <m:t>=6 same as infinity because number of states doesnt change with bigger α</m:t>
-        </m:r>
-        <m:r>
-          <w:rPr>
-            <w:rFonts w:ascii="Cambria Math" w:eastAsiaTheme="minorEastAsia" w:hAnsi="Cambria Math"/>
-          </w:rPr>
-          <m:t xml:space="preserve"> we get </m:t>
-        </m:r>
-        <m:r>
+          <m:rPr>
+            <m:sty m:val="p"/>
+          </m:rPr>
           <w:rPr>
             <w:rFonts w:ascii="Cambria Math" w:eastAsiaTheme="minorEastAsia" w:hAnsi="Cambria Math"/>
           </w:rPr>

</xml_diff>